<commit_message>
updated till 22nd June
</commit_message>
<xml_diff>
--- a/NodeJs/NodeJs Tutorial/Theory/1. Introduction.docx
+++ b/NodeJs/NodeJs Tutorial/Theory/1. Introduction.docx
@@ -19,6 +19,77 @@
         </w:rPr>
         <w:t>Introduction</w:t>
       </w:r>
+    </w:p>
+    <w:p>
+      <w:pPr>
+        <w:rPr>
+          <w:b/>
+          <w:sz w:val="32"/>
+        </w:rPr>
+      </w:pPr>
+      <w:r>
+        <w:rPr>
+          <w:b/>
+          <w:sz w:val="32"/>
+        </w:rPr>
+        <w:t>NodeJS Initialization:</w:t>
+      </w:r>
+    </w:p>
+    <w:p>
+      <w:pPr>
+        <w:rPr>
+          <w:i/>
+          <w:sz w:val="32"/>
+        </w:rPr>
+      </w:pPr>
+      <w:r>
+        <w:rPr>
+          <w:sz w:val="32"/>
+        </w:rPr>
+        <w:t>In order to start project with NodeJS, we’ve to first initialize the project with npm (Node Package Manager) by the following command:</w:t>
+      </w:r>
+      <w:r>
+        <w:rPr>
+          <w:sz w:val="32"/>
+        </w:rPr>
+        <w:br/>
+      </w:r>
+      <w:r>
+        <w:rPr>
+          <w:i/>
+          <w:sz w:val="32"/>
+        </w:rPr>
+        <w:t>“</w:t>
+      </w:r>
+      <w:r>
+        <w:rPr>
+          <w:i/>
+          <w:sz w:val="32"/>
+        </w:rPr>
+        <w:t>npm init</w:t>
+      </w:r>
+      <w:r>
+        <w:rPr>
+          <w:i/>
+          <w:sz w:val="32"/>
+        </w:rPr>
+        <w:t>”</w:t>
+      </w:r>
+    </w:p>
+    <w:p>
+      <w:pPr>
+        <w:rPr>
+          <w:sz w:val="32"/>
+        </w:rPr>
+      </w:pPr>
+      <w:r>
+        <w:rPr>
+          <w:sz w:val="32"/>
+        </w:rPr>
+        <w:t>This would create a package.json file.</w:t>
+      </w:r>
+      <w:bookmarkStart w:id="0" w:name="_GoBack"/>
+      <w:bookmarkEnd w:id="0"/>
     </w:p>
     <w:p>
       <w:pPr>
@@ -133,42 +204,20 @@
         <w:rPr>
           <w:sz w:val="32"/>
         </w:rPr>
-        <w:t>: These modules are created by t</w:t>
-      </w:r>
-      <w:r>
-        <w:rPr>
-          <w:sz w:val="32"/>
-        </w:rPr>
-        <w:t>he user and can be imported as:</w:t>
+        <w:t>: These modules are created by the user and can be imported as:</w:t>
       </w:r>
       <w:r>
         <w:rPr>
           <w:sz w:val="32"/>
         </w:rPr>
         <w:br/>
-      </w:r>
-      <w:r>
-        <w:rPr>
-          <w:sz w:val="32"/>
-        </w:rPr>
-        <w:t xml:space="preserve">const var = </w:t>
-      </w:r>
-      <w:r>
-        <w:rPr>
-          <w:sz w:val="32"/>
-        </w:rPr>
-        <w:t>require('./filename.js'); // OR</w:t>
+        <w:t>const var = require('./filename.js'); // OR</w:t>
       </w:r>
       <w:r>
         <w:rPr>
           <w:sz w:val="32"/>
         </w:rPr>
         <w:br/>
-      </w:r>
-      <w:r>
-        <w:rPr>
-          <w:sz w:val="32"/>
-        </w:rPr>
         <w:t>const var = require('./path/filename.js');</w:t>
       </w:r>
       <w:r>
@@ -226,11 +275,6 @@
           <w:sz w:val="32"/>
         </w:rPr>
         <w:br/>
-      </w:r>
-      <w:r>
-        <w:rPr>
-          <w:sz w:val="32"/>
-        </w:rPr>
         <w:t>const var = require('fs');</w:t>
       </w:r>
       <w:r>
@@ -291,24 +335,13 @@
         <w:rPr>
           <w:sz w:val="32"/>
         </w:rPr>
-        <w:t>: These modules are installed using a package manager such as npm. Examples of third party modules are express, mongoose, nodem</w:t>
-      </w:r>
-      <w:r>
-        <w:rPr>
-          <w:sz w:val="32"/>
-        </w:rPr>
-        <w:t>on, etc. These are imported as:</w:t>
+        <w:t>: These modules are installed using a package manager such as npm. Examples of third party modules are express, mongoose, nodemon, etc. These are imported as:</w:t>
       </w:r>
       <w:r>
         <w:rPr>
           <w:sz w:val="32"/>
         </w:rPr>
         <w:br/>
-      </w:r>
-      <w:r>
-        <w:rPr>
-          <w:sz w:val="32"/>
-        </w:rPr>
         <w:t>const express = require('express');</w:t>
       </w:r>
     </w:p>
@@ -322,6 +355,7 @@
         <w:rPr>
           <w:sz w:val="32"/>
         </w:rPr>
+        <w:lastRenderedPageBreak/>
         <w:br/>
       </w:r>
       <w:r>
@@ -380,13 +414,7 @@
         <w:rPr>
           <w:sz w:val="32"/>
         </w:rPr>
-        <w:t>For Export:</w:t>
-      </w:r>
-      <w:r>
-        <w:rPr>
-          <w:sz w:val="32"/>
-        </w:rPr>
-        <w:t xml:space="preserve"> </w:t>
+        <w:t xml:space="preserve">For Export: </w:t>
       </w:r>
       <w:r>
         <w:rPr>
@@ -451,7 +479,6 @@
           <w:szCs w:val="24"/>
           <w:lang w:eastAsia="en-IN"/>
         </w:rPr>
-        <w:lastRenderedPageBreak/>
         <w:t>const</w:t>
       </w:r>
       <w:r>
@@ -1322,19 +1349,7 @@
         <w:rPr>
           <w:sz w:val="32"/>
         </w:rPr>
-        <w:t>3</w:t>
-      </w:r>
-      <w:r>
-        <w:rPr>
-          <w:sz w:val="32"/>
-        </w:rPr>
-        <w:t>.</w:t>
-      </w:r>
-      <w:r>
-        <w:rPr>
-          <w:sz w:val="32"/>
-        </w:rPr>
-        <w:t xml:space="preserve"> </w:t>
+        <w:t xml:space="preserve">3. </w:t>
       </w:r>
       <w:r>
         <w:rPr>
@@ -1708,6 +1723,7 @@
           <w:szCs w:val="24"/>
           <w:lang w:eastAsia="en-IN"/>
         </w:rPr>
+        <w:lastRenderedPageBreak/>
         <w:t>const</w:t>
       </w:r>
       <w:r>
@@ -2824,7 +2840,14 @@
         <w:rPr>
           <w:sz w:val="32"/>
         </w:rPr>
-        <w:t>module for particular project(Not Globally follow the bellow steps:</w:t>
+        <w:t xml:space="preserve">module for particular project(Not </w:t>
+      </w:r>
+      <w:r>
+        <w:rPr>
+          <w:sz w:val="32"/>
+        </w:rPr>
+        <w:lastRenderedPageBreak/>
+        <w:t>Globally follow the bellow steps:</w:t>
       </w:r>
       <w:r>
         <w:rPr>
@@ -2959,7 +2982,6 @@
         <w:rPr>
           <w:sz w:val="32"/>
         </w:rPr>
-        <w:lastRenderedPageBreak/>
         <w:t>We can use port 80, if you want to run application on server only with hostname i.e. “localhost”</w:t>
       </w:r>
     </w:p>
@@ -3079,8 +3101,6 @@
         </w:rPr>
         <w:t xml:space="preserve"> we can execute the command written under “start” key.</w:t>
       </w:r>
-      <w:bookmarkStart w:id="0" w:name="_GoBack"/>
-      <w:bookmarkEnd w:id="0"/>
     </w:p>
     <w:sectPr>
       <w:pgSz w:w="11906" w:h="16838"/>
@@ -4053,6 +4073,7 @@
   <w:style w:type="character" w:default="1" w:styleId="DefaultParagraphFont">
     <w:name w:val="Default Paragraph Font"/>
     <w:uiPriority w:val="1"/>
+    <w:semiHidden/>
     <w:unhideWhenUsed/>
   </w:style>
   <w:style w:type="table" w:default="1" w:styleId="TableNormal">

</xml_diff>